<commit_message>
Updated Report w/meeting record
</commit_message>
<xml_diff>
--- a/ProjectInterimReport.docx
+++ b/ProjectInterimReport.docx
@@ -3733,8 +3733,6 @@
                                   </w:rPr>
                                   <w:t>Submitted By:</w:t>
                                 </w:r>
-                                <w:bookmarkStart w:id="1" w:name="_GoBack"/>
-                                <w:bookmarkEnd w:id="1"/>
                               </w:p>
                               <w:p>
                                 <w:pPr>
@@ -4925,15 +4923,7 @@
           <w:sz w:val="24"/>
           <w:szCs w:val="24"/>
         </w:rPr>
-        <w:t xml:space="preserve">- </w:t>
-      </w:r>
-      <w:r>
-        <w:rPr>
-          <w:rFonts w:ascii="Times New Roman" w:hAnsi="Times New Roman" w:cs="Times New Roman"/>
-          <w:sz w:val="24"/>
-          <w:szCs w:val="24"/>
-        </w:rPr>
-        <w:t>They do not have to wait in long lines to check out.</w:t>
+        <w:t>- They do not have to wait in long lines to check out.</w:t>
       </w:r>
     </w:p>
     <w:p>
@@ -9487,6 +9477,242 @@
           </w:p>
         </w:tc>
       </w:tr>
+      <w:tr>
+        <w:tc>
+          <w:tcPr>
+            <w:tcW w:w="2088" w:type="dxa"/>
+          </w:tcPr>
+          <w:p>
+            <w:pPr>
+              <w:pStyle w:val="ListParagraph"/>
+              <w:ind w:left="0"/>
+              <w:rPr>
+                <w:rFonts w:ascii="Times New Roman" w:hAnsi="Times New Roman" w:cs="Times New Roman"/>
+                <w:sz w:val="24"/>
+                <w:szCs w:val="24"/>
+              </w:rPr>
+            </w:pPr>
+            <w:r>
+              <w:rPr>
+                <w:rFonts w:ascii="Times New Roman" w:hAnsi="Times New Roman" w:cs="Times New Roman"/>
+                <w:sz w:val="24"/>
+                <w:szCs w:val="24"/>
+              </w:rPr>
+              <w:t>Mar 2</w:t>
+            </w:r>
+          </w:p>
+        </w:tc>
+        <w:tc>
+          <w:tcPr>
+            <w:tcW w:w="2140" w:type="dxa"/>
+          </w:tcPr>
+          <w:p>
+            <w:pPr>
+              <w:pStyle w:val="ListParagraph"/>
+              <w:ind w:left="0"/>
+              <w:rPr>
+                <w:rFonts w:ascii="Times New Roman" w:hAnsi="Times New Roman" w:cs="Times New Roman"/>
+                <w:sz w:val="24"/>
+                <w:szCs w:val="24"/>
+              </w:rPr>
+            </w:pPr>
+            <w:r>
+              <w:rPr>
+                <w:rFonts w:ascii="Times New Roman" w:hAnsi="Times New Roman" w:cs="Times New Roman"/>
+                <w:sz w:val="24"/>
+                <w:szCs w:val="24"/>
+              </w:rPr>
+              <w:t>Week Planning</w:t>
+            </w:r>
+          </w:p>
+        </w:tc>
+        <w:tc>
+          <w:tcPr>
+            <w:tcW w:w="2225" w:type="dxa"/>
+          </w:tcPr>
+          <w:p>
+            <w:pPr>
+              <w:pStyle w:val="ListParagraph"/>
+              <w:ind w:left="0"/>
+              <w:rPr>
+                <w:rFonts w:ascii="Times New Roman" w:hAnsi="Times New Roman" w:cs="Times New Roman"/>
+                <w:sz w:val="24"/>
+                <w:szCs w:val="24"/>
+              </w:rPr>
+            </w:pPr>
+            <w:r>
+              <w:rPr>
+                <w:rFonts w:ascii="Times New Roman" w:hAnsi="Times New Roman" w:cs="Times New Roman"/>
+                <w:sz w:val="24"/>
+                <w:szCs w:val="24"/>
+              </w:rPr>
+              <w:t>Bao Vuong Chi, Navneet Kaur,</w:t>
+            </w:r>
+          </w:p>
+          <w:p>
+            <w:pPr>
+              <w:pStyle w:val="ListParagraph"/>
+              <w:ind w:left="0"/>
+              <w:rPr>
+                <w:rFonts w:ascii="Times New Roman" w:hAnsi="Times New Roman" w:cs="Times New Roman"/>
+                <w:sz w:val="24"/>
+                <w:szCs w:val="24"/>
+              </w:rPr>
+            </w:pPr>
+            <w:r>
+              <w:rPr>
+                <w:rFonts w:ascii="Times New Roman" w:hAnsi="Times New Roman" w:cs="Times New Roman"/>
+                <w:sz w:val="24"/>
+                <w:szCs w:val="24"/>
+              </w:rPr>
+              <w:t>Shankarenfo Pannagiani Dharma</w:t>
+            </w:r>
+          </w:p>
+        </w:tc>
+        <w:tc>
+          <w:tcPr>
+            <w:tcW w:w="2177" w:type="dxa"/>
+          </w:tcPr>
+          <w:p>
+            <w:pPr>
+              <w:pStyle w:val="ListParagraph"/>
+              <w:ind w:left="0"/>
+              <w:rPr>
+                <w:rFonts w:ascii="Times New Roman" w:hAnsi="Times New Roman" w:cs="Times New Roman"/>
+                <w:sz w:val="24"/>
+                <w:szCs w:val="24"/>
+              </w:rPr>
+            </w:pPr>
+            <w:r>
+              <w:rPr>
+                <w:rFonts w:ascii="Times New Roman" w:hAnsi="Times New Roman" w:cs="Times New Roman"/>
+                <w:sz w:val="24"/>
+                <w:szCs w:val="24"/>
+              </w:rPr>
+              <w:t>Weekly planning- task assignment</w:t>
+            </w:r>
+          </w:p>
+        </w:tc>
+      </w:tr>
+      <w:tr>
+        <w:tc>
+          <w:tcPr>
+            <w:tcW w:w="2088" w:type="dxa"/>
+          </w:tcPr>
+          <w:p>
+            <w:pPr>
+              <w:pStyle w:val="ListParagraph"/>
+              <w:ind w:left="0"/>
+              <w:rPr>
+                <w:rFonts w:ascii="Times New Roman" w:hAnsi="Times New Roman" w:cs="Times New Roman"/>
+                <w:sz w:val="24"/>
+                <w:szCs w:val="24"/>
+              </w:rPr>
+            </w:pPr>
+            <w:r>
+              <w:rPr>
+                <w:rFonts w:ascii="Times New Roman" w:hAnsi="Times New Roman" w:cs="Times New Roman"/>
+                <w:sz w:val="24"/>
+                <w:szCs w:val="24"/>
+              </w:rPr>
+              <w:t>Mar 7</w:t>
+            </w:r>
+          </w:p>
+        </w:tc>
+        <w:tc>
+          <w:tcPr>
+            <w:tcW w:w="2140" w:type="dxa"/>
+          </w:tcPr>
+          <w:p>
+            <w:pPr>
+              <w:pStyle w:val="ListParagraph"/>
+              <w:ind w:left="0"/>
+              <w:rPr>
+                <w:rFonts w:ascii="Times New Roman" w:hAnsi="Times New Roman" w:cs="Times New Roman"/>
+                <w:sz w:val="24"/>
+                <w:szCs w:val="24"/>
+              </w:rPr>
+            </w:pPr>
+            <w:r>
+              <w:rPr>
+                <w:rFonts w:ascii="Times New Roman" w:hAnsi="Times New Roman" w:cs="Times New Roman"/>
+                <w:sz w:val="24"/>
+                <w:szCs w:val="24"/>
+              </w:rPr>
+              <w:t>Week Overview</w:t>
+            </w:r>
+          </w:p>
+        </w:tc>
+        <w:tc>
+          <w:tcPr>
+            <w:tcW w:w="2225" w:type="dxa"/>
+          </w:tcPr>
+          <w:p>
+            <w:pPr>
+              <w:pStyle w:val="ListParagraph"/>
+              <w:ind w:left="0"/>
+              <w:rPr>
+                <w:rFonts w:ascii="Times New Roman" w:hAnsi="Times New Roman" w:cs="Times New Roman"/>
+                <w:sz w:val="24"/>
+                <w:szCs w:val="24"/>
+              </w:rPr>
+            </w:pPr>
+            <w:r>
+              <w:rPr>
+                <w:rFonts w:ascii="Times New Roman" w:hAnsi="Times New Roman" w:cs="Times New Roman"/>
+                <w:sz w:val="24"/>
+                <w:szCs w:val="24"/>
+              </w:rPr>
+              <w:t>Bao Vuong Chi, Varun Saini,</w:t>
+            </w:r>
+          </w:p>
+          <w:p>
+            <w:pPr>
+              <w:pStyle w:val="ListParagraph"/>
+              <w:ind w:left="0"/>
+              <w:rPr>
+                <w:rFonts w:ascii="Times New Roman" w:hAnsi="Times New Roman" w:cs="Times New Roman"/>
+                <w:sz w:val="24"/>
+                <w:szCs w:val="24"/>
+              </w:rPr>
+            </w:pPr>
+            <w:r>
+              <w:rPr>
+                <w:rFonts w:ascii="Times New Roman" w:hAnsi="Times New Roman" w:cs="Times New Roman"/>
+                <w:sz w:val="24"/>
+                <w:szCs w:val="24"/>
+              </w:rPr>
+              <w:t>Shanka P. Dharma</w:t>
+            </w:r>
+          </w:p>
+        </w:tc>
+        <w:tc>
+          <w:tcPr>
+            <w:tcW w:w="2177" w:type="dxa"/>
+          </w:tcPr>
+          <w:p>
+            <w:pPr>
+              <w:pStyle w:val="ListParagraph"/>
+              <w:ind w:left="0"/>
+              <w:rPr>
+                <w:rFonts w:ascii="Times New Roman" w:hAnsi="Times New Roman" w:cs="Times New Roman"/>
+                <w:sz w:val="24"/>
+                <w:szCs w:val="24"/>
+              </w:rPr>
+            </w:pPr>
+            <w:r>
+              <w:rPr>
+                <w:rFonts w:ascii="Times New Roman" w:hAnsi="Times New Roman" w:cs="Times New Roman"/>
+                <w:sz w:val="24"/>
+                <w:szCs w:val="24"/>
+              </w:rPr>
+              <w:t>Database discussion, Interface flow rework.</w:t>
+            </w:r>
+            <w:bookmarkStart w:id="1" w:name="_GoBack"/>
+            <w:bookmarkEnd w:id="1"/>
+          </w:p>
+        </w:tc>
+      </w:tr>
     </w:tbl>
     <w:p>
       <w:pPr>
@@ -9576,7 +9802,7 @@
             <w:bCs/>
             <w:noProof/>
           </w:rPr>
-          <w:t>3</w:t>
+          <w:t>7</w:t>
         </w:r>
         <w:r>
           <w:rPr>
@@ -13672,7 +13898,7 @@
 </file>
 
 <file path=customXml/itemProps1.xml><?xml version="1.0" encoding="utf-8"?>
-<ds:datastoreItem xmlns:ds="http://schemas.openxmlformats.org/officeDocument/2006/customXml" ds:itemID="{86877DF1-574E-4A10-B93D-914D959FA044}">
+<ds:datastoreItem xmlns:ds="http://schemas.openxmlformats.org/officeDocument/2006/customXml" ds:itemID="{763CA25D-1401-4F6E-A3B9-410AC37A925C}">
   <ds:schemaRefs>
     <ds:schemaRef ds:uri="http://schemas.openxmlformats.org/officeDocument/2006/bibliography"/>
   </ds:schemaRefs>

</xml_diff>